<commit_message>
Define the "computing loss outcome" process in the game class instead of player class, and then modify UML diagrams
</commit_message>
<xml_diff>
--- a/UML diagram/UML sequence diagram.docx
+++ b/UML diagram/UML sequence diagram.docx
@@ -18,13 +18,373 @@
         <mc:AlternateContent>
           <mc:Choice Requires="wps">
             <w:drawing>
-              <wp:anchor distT="45720" distB="45720" distL="114300" distR="114300" simplePos="0" relativeHeight="251711488" behindDoc="0" locked="0" layoutInCell="1" allowOverlap="1" wp14:anchorId="2CCA2502" wp14:editId="382AF86F">
+              <wp:anchor distT="45720" distB="45720" distL="114300" distR="114300" simplePos="0" relativeHeight="251713536" behindDoc="0" locked="0" layoutInCell="1" allowOverlap="1" wp14:anchorId="11658A6B" wp14:editId="49B638F3">
                 <wp:simplePos x="0" y="0"/>
                 <wp:positionH relativeFrom="margin">
-                  <wp:align>center</wp:align>
+                  <wp:posOffset>4250055</wp:posOffset>
                 </wp:positionH>
                 <wp:positionV relativeFrom="paragraph">
-                  <wp:posOffset>7153910</wp:posOffset>
+                  <wp:posOffset>6591300</wp:posOffset>
+                </wp:positionV>
+                <wp:extent cx="1238250" cy="1404620"/>
+                <wp:effectExtent l="0" t="0" r="19050" b="20955"/>
+                <wp:wrapSquare wrapText="bothSides"/>
+                <wp:docPr id="8" name="文字方塊 2"/>
+                <wp:cNvGraphicFramePr>
+                  <a:graphicFrameLocks xmlns:a="http://schemas.openxmlformats.org/drawingml/2006/main"/>
+                </wp:cNvGraphicFramePr>
+                <a:graphic xmlns:a="http://schemas.openxmlformats.org/drawingml/2006/main">
+                  <a:graphicData uri="http://schemas.microsoft.com/office/word/2010/wordprocessingShape">
+                    <wps:wsp>
+                      <wps:cNvSpPr txBox="1">
+                        <a:spLocks noChangeArrowheads="1"/>
+                      </wps:cNvSpPr>
+                      <wps:spPr bwMode="auto">
+                        <a:xfrm>
+                          <a:off x="0" y="0"/>
+                          <a:ext cx="1238250" cy="1404620"/>
+                        </a:xfrm>
+                        <a:prstGeom prst="rect">
+                          <a:avLst/>
+                        </a:prstGeom>
+                        <a:solidFill>
+                          <a:srgbClr val="FFFFFF"/>
+                        </a:solidFill>
+                        <a:ln w="9525">
+                          <a:solidFill>
+                            <a:srgbClr val="000000"/>
+                          </a:solidFill>
+                          <a:miter lim="800000"/>
+                          <a:headEnd/>
+                          <a:tailEnd/>
+                        </a:ln>
+                      </wps:spPr>
+                      <wps:txbx>
+                        <w:txbxContent>
+                          <w:p>
+                            <w:pPr>
+                              <w:jc w:val="center"/>
+                              <w:rPr>
+                                <w:rFonts w:ascii="源泉圓體 L" w:eastAsia="源泉圓體 L" w:hAnsi="源泉圓體 L"/>
+                              </w:rPr>
+                            </w:pPr>
+                            <w:proofErr w:type="spellStart"/>
+                            <w:r>
+                              <w:rPr>
+                                <w:rFonts w:ascii="源泉圓體 L" w:eastAsia="源泉圓體 L" w:hAnsi="源泉圓體 L"/>
+                              </w:rPr>
+                              <w:t>check_conflict</w:t>
+                            </w:r>
+                            <w:proofErr w:type="spellEnd"/>
+                          </w:p>
+                        </w:txbxContent>
+                      </wps:txbx>
+                      <wps:bodyPr rot="0" vert="horz" wrap="square" lIns="91440" tIns="45720" rIns="91440" bIns="45720" anchor="t" anchorCtr="0">
+                        <a:spAutoFit/>
+                      </wps:bodyPr>
+                    </wps:wsp>
+                  </a:graphicData>
+                </a:graphic>
+                <wp14:sizeRelH relativeFrom="margin">
+                  <wp14:pctWidth>0</wp14:pctWidth>
+                </wp14:sizeRelH>
+                <wp14:sizeRelV relativeFrom="margin">
+                  <wp14:pctHeight>20000</wp14:pctHeight>
+                </wp14:sizeRelV>
+              </wp:anchor>
+            </w:drawing>
+          </mc:Choice>
+          <mc:Fallback>
+            <w:pict>
+              <v:shapetype w14:anchorId="11658A6B" id="_x0000_t202" coordsize="21600,21600" o:spt="202" path="m,l,21600r21600,l21600,xe">
+                <v:stroke joinstyle="miter"/>
+                <v:path gradientshapeok="t" o:connecttype="rect"/>
+              </v:shapetype>
+              <v:shape id="文字方塊 2" o:spid="_x0000_s1026" type="#_x0000_t202" style="position:absolute;margin-left:334.65pt;margin-top:519pt;width:97.5pt;height:110.6pt;z-index:251713536;visibility:visible;mso-wrap-style:square;mso-width-percent:0;mso-height-percent:200;mso-wrap-distance-left:9pt;mso-wrap-distance-top:3.6pt;mso-wrap-distance-right:9pt;mso-wrap-distance-bottom:3.6pt;mso-position-horizontal:absolute;mso-position-horizontal-relative:margin;mso-position-vertical:absolute;mso-position-vertical-relative:text;mso-width-percent:0;mso-height-percent:200;mso-width-relative:margin;mso-height-relative:margin;v-text-anchor:top" o:gfxdata="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">
+                <v:textbox style="mso-fit-shape-to-text:t">
+                  <w:txbxContent>
+                    <w:p>
+                      <w:pPr>
+                        <w:jc w:val="center"/>
+                        <w:rPr>
+                          <w:rFonts w:ascii="源泉圓體 L" w:eastAsia="源泉圓體 L" w:hAnsi="源泉圓體 L"/>
+                        </w:rPr>
+                      </w:pPr>
+                      <w:proofErr w:type="spellStart"/>
+                      <w:r>
+                        <w:rPr>
+                          <w:rFonts w:ascii="源泉圓體 L" w:eastAsia="源泉圓體 L" w:hAnsi="源泉圓體 L"/>
+                        </w:rPr>
+                        <w:t>check_conflict</w:t>
+                      </w:r>
+                      <w:proofErr w:type="spellEnd"/>
+                    </w:p>
+                  </w:txbxContent>
+                </v:textbox>
+                <w10:wrap type="square" anchorx="margin"/>
+              </v:shape>
+            </w:pict>
+          </mc:Fallback>
+        </mc:AlternateContent>
+      </w:r>
+      <w:r>
+        <w:rPr>
+          <w:rFonts w:ascii="源泉圓體 L" w:eastAsia="源泉圓體 L" w:hAnsi="源泉圓體 L"/>
+          <w:noProof/>
+        </w:rPr>
+        <mc:AlternateContent>
+          <mc:Choice Requires="wps">
+            <w:drawing>
+              <wp:anchor distT="0" distB="0" distL="114300" distR="114300" simplePos="0" relativeHeight="251666432" behindDoc="0" locked="0" layoutInCell="1" allowOverlap="1" wp14:anchorId="4FC0570E" wp14:editId="4422E035">
+                <wp:simplePos x="0" y="0"/>
+                <wp:positionH relativeFrom="margin">
+                  <wp:posOffset>2618105</wp:posOffset>
+                </wp:positionH>
+                <wp:positionV relativeFrom="paragraph">
+                  <wp:posOffset>1041400</wp:posOffset>
+                </wp:positionV>
+                <wp:extent cx="25349" cy="6337300"/>
+                <wp:effectExtent l="0" t="0" r="32385" b="25400"/>
+                <wp:wrapNone/>
+                <wp:docPr id="5" name="直線接點 5"/>
+                <wp:cNvGraphicFramePr/>
+                <a:graphic xmlns:a="http://schemas.openxmlformats.org/drawingml/2006/main">
+                  <a:graphicData uri="http://schemas.microsoft.com/office/word/2010/wordprocessingShape">
+                    <wps:wsp>
+                      <wps:cNvCnPr/>
+                      <wps:spPr>
+                        <a:xfrm>
+                          <a:off x="0" y="0"/>
+                          <a:ext cx="25349" cy="6337300"/>
+                        </a:xfrm>
+                        <a:prstGeom prst="line">
+                          <a:avLst/>
+                        </a:prstGeom>
+                        <a:ln>
+                          <a:solidFill>
+                            <a:schemeClr val="tx1"/>
+                          </a:solidFill>
+                          <a:prstDash val="dash"/>
+                        </a:ln>
+                      </wps:spPr>
+                      <wps:style>
+                        <a:lnRef idx="1">
+                          <a:schemeClr val="accent1"/>
+                        </a:lnRef>
+                        <a:fillRef idx="0">
+                          <a:schemeClr val="accent1"/>
+                        </a:fillRef>
+                        <a:effectRef idx="0">
+                          <a:schemeClr val="accent1"/>
+                        </a:effectRef>
+                        <a:fontRef idx="minor">
+                          <a:schemeClr val="tx1"/>
+                        </a:fontRef>
+                      </wps:style>
+                      <wps:bodyPr/>
+                    </wps:wsp>
+                  </a:graphicData>
+                </a:graphic>
+                <wp14:sizeRelH relativeFrom="margin">
+                  <wp14:pctWidth>0</wp14:pctWidth>
+                </wp14:sizeRelH>
+                <wp14:sizeRelV relativeFrom="margin">
+                  <wp14:pctHeight>0</wp14:pctHeight>
+                </wp14:sizeRelV>
+              </wp:anchor>
+            </w:drawing>
+          </mc:Choice>
+          <mc:Fallback>
+            <w:pict>
+              <v:line w14:anchorId="3B304223" id="直線接點 5" o:spid="_x0000_s1026" style="position:absolute;z-index:251666432;visibility:visible;mso-wrap-style:square;mso-width-percent:0;mso-height-percent:0;mso-wrap-distance-left:9pt;mso-wrap-distance-top:0;mso-wrap-distance-right:9pt;mso-wrap-distance-bottom:0;mso-position-horizontal:absolute;mso-position-horizontal-relative:margin;mso-position-vertical:absolute;mso-position-vertical-relative:text;mso-width-percent:0;mso-height-percent:0;mso-width-relative:margin;mso-height-relative:margin" from="206.15pt,82pt" to="208.15pt,581pt" o:gfxdata="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" strokecolor="black [3213]" strokeweight=".5pt">
+                <v:stroke dashstyle="dash" joinstyle="miter"/>
+                <w10:wrap anchorx="margin"/>
+              </v:line>
+            </w:pict>
+          </mc:Fallback>
+        </mc:AlternateContent>
+      </w:r>
+      <w:r>
+        <w:rPr>
+          <w:rFonts w:ascii="源泉圓體 L" w:eastAsia="源泉圓體 L" w:hAnsi="源泉圓體 L"/>
+          <w:noProof/>
+        </w:rPr>
+        <mc:AlternateContent>
+          <mc:Choice Requires="wps">
+            <w:drawing>
+              <wp:anchor distT="0" distB="0" distL="114300" distR="114300" simplePos="0" relativeHeight="251684864" behindDoc="0" locked="0" layoutInCell="1" allowOverlap="1" wp14:anchorId="03D55DF0" wp14:editId="4CC79039">
+                <wp:simplePos x="0" y="0"/>
+                <wp:positionH relativeFrom="column">
+                  <wp:posOffset>948055</wp:posOffset>
+                </wp:positionH>
+                <wp:positionV relativeFrom="paragraph">
+                  <wp:posOffset>2012950</wp:posOffset>
+                </wp:positionV>
+                <wp:extent cx="4743450" cy="5130800"/>
+                <wp:effectExtent l="0" t="0" r="19050" b="12700"/>
+                <wp:wrapNone/>
+                <wp:docPr id="18" name="矩形 18"/>
+                <wp:cNvGraphicFramePr/>
+                <a:graphic xmlns:a="http://schemas.openxmlformats.org/drawingml/2006/main">
+                  <a:graphicData uri="http://schemas.microsoft.com/office/word/2010/wordprocessingShape">
+                    <wps:wsp>
+                      <wps:cNvSpPr/>
+                      <wps:spPr>
+                        <a:xfrm>
+                          <a:off x="0" y="0"/>
+                          <a:ext cx="4743450" cy="5130800"/>
+                        </a:xfrm>
+                        <a:prstGeom prst="rect">
+                          <a:avLst/>
+                        </a:prstGeom>
+                        <a:noFill/>
+                        <a:ln>
+                          <a:solidFill>
+                            <a:schemeClr val="accent5">
+                              <a:lumMod val="75000"/>
+                            </a:schemeClr>
+                          </a:solidFill>
+                        </a:ln>
+                      </wps:spPr>
+                      <wps:style>
+                        <a:lnRef idx="2">
+                          <a:schemeClr val="accent1">
+                            <a:shade val="50000"/>
+                          </a:schemeClr>
+                        </a:lnRef>
+                        <a:fillRef idx="1">
+                          <a:schemeClr val="accent1"/>
+                        </a:fillRef>
+                        <a:effectRef idx="0">
+                          <a:schemeClr val="accent1"/>
+                        </a:effectRef>
+                        <a:fontRef idx="minor">
+                          <a:schemeClr val="lt1"/>
+                        </a:fontRef>
+                      </wps:style>
+                      <wps:bodyPr rot="0" spcFirstLastPara="0" vertOverflow="overflow" horzOverflow="overflow" vert="horz" wrap="square" lIns="91440" tIns="45720" rIns="91440" bIns="45720" numCol="1" spcCol="0" rtlCol="0" fromWordArt="0" anchor="ctr" anchorCtr="0" forceAA="0" compatLnSpc="1">
+                        <a:prstTxWarp prst="textNoShape">
+                          <a:avLst/>
+                        </a:prstTxWarp>
+                        <a:noAutofit/>
+                      </wps:bodyPr>
+                    </wps:wsp>
+                  </a:graphicData>
+                </a:graphic>
+                <wp14:sizeRelH relativeFrom="margin">
+                  <wp14:pctWidth>0</wp14:pctWidth>
+                </wp14:sizeRelH>
+                <wp14:sizeRelV relativeFrom="margin">
+                  <wp14:pctHeight>0</wp14:pctHeight>
+                </wp14:sizeRelV>
+              </wp:anchor>
+            </w:drawing>
+          </mc:Choice>
+          <mc:Fallback>
+            <w:pict>
+              <v:rect w14:anchorId="0ADF5251" id="矩形 18" o:spid="_x0000_s1026" style="position:absolute;margin-left:74.65pt;margin-top:158.5pt;width:373.5pt;height:404pt;z-index:251684864;visibility:visible;mso-wrap-style:square;mso-width-percent:0;mso-height-percent:0;mso-wrap-distance-left:9pt;mso-wrap-distance-top:0;mso-wrap-distance-right:9pt;mso-wrap-distance-bottom:0;mso-position-horizontal:absolute;mso-position-horizontal-relative:text;mso-position-vertical:absolute;mso-position-vertical-relative:text;mso-width-percent:0;mso-height-percent:0;mso-width-relative:margin;mso-height-relative:margin;v-text-anchor:middle" o:gfxdata="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" filled="f" strokecolor="#2e74b5 [2408]" strokeweight="1pt"/>
+            </w:pict>
+          </mc:Fallback>
+        </mc:AlternateContent>
+      </w:r>
+      <w:r>
+        <w:rPr>
+          <w:rFonts w:ascii="源泉圓體 L" w:eastAsia="源泉圓體 L" w:hAnsi="源泉圓體 L"/>
+          <w:noProof/>
+        </w:rPr>
+        <mc:AlternateContent>
+          <mc:Choice Requires="wps">
+            <w:drawing>
+              <wp:anchor distT="0" distB="0" distL="114300" distR="114300" simplePos="0" relativeHeight="251669504" behindDoc="0" locked="0" layoutInCell="1" allowOverlap="1" wp14:anchorId="703557AF" wp14:editId="05ECB988">
+                <wp:simplePos x="0" y="0"/>
+                <wp:positionH relativeFrom="column">
+                  <wp:posOffset>643255</wp:posOffset>
+                </wp:positionH>
+                <wp:positionV relativeFrom="paragraph">
+                  <wp:posOffset>1631950</wp:posOffset>
+                </wp:positionV>
+                <wp:extent cx="5257800" cy="5759450"/>
+                <wp:effectExtent l="0" t="0" r="19050" b="12700"/>
+                <wp:wrapNone/>
+                <wp:docPr id="7" name="矩形 7"/>
+                <wp:cNvGraphicFramePr/>
+                <a:graphic xmlns:a="http://schemas.openxmlformats.org/drawingml/2006/main">
+                  <a:graphicData uri="http://schemas.microsoft.com/office/word/2010/wordprocessingShape">
+                    <wps:wsp>
+                      <wps:cNvSpPr/>
+                      <wps:spPr>
+                        <a:xfrm>
+                          <a:off x="0" y="0"/>
+                          <a:ext cx="5257800" cy="5759450"/>
+                        </a:xfrm>
+                        <a:prstGeom prst="rect">
+                          <a:avLst/>
+                        </a:prstGeom>
+                        <a:noFill/>
+                        <a:ln>
+                          <a:solidFill>
+                            <a:schemeClr val="accent5">
+                              <a:lumMod val="75000"/>
+                            </a:schemeClr>
+                          </a:solidFill>
+                        </a:ln>
+                      </wps:spPr>
+                      <wps:style>
+                        <a:lnRef idx="2">
+                          <a:schemeClr val="accent1">
+                            <a:shade val="50000"/>
+                          </a:schemeClr>
+                        </a:lnRef>
+                        <a:fillRef idx="1">
+                          <a:schemeClr val="accent1"/>
+                        </a:fillRef>
+                        <a:effectRef idx="0">
+                          <a:schemeClr val="accent1"/>
+                        </a:effectRef>
+                        <a:fontRef idx="minor">
+                          <a:schemeClr val="lt1"/>
+                        </a:fontRef>
+                      </wps:style>
+                      <wps:bodyPr rot="0" spcFirstLastPara="0" vertOverflow="overflow" horzOverflow="overflow" vert="horz" wrap="square" lIns="91440" tIns="45720" rIns="91440" bIns="45720" numCol="1" spcCol="0" rtlCol="0" fromWordArt="0" anchor="ctr" anchorCtr="0" forceAA="0" compatLnSpc="1">
+                        <a:prstTxWarp prst="textNoShape">
+                          <a:avLst/>
+                        </a:prstTxWarp>
+                        <a:noAutofit/>
+                      </wps:bodyPr>
+                    </wps:wsp>
+                  </a:graphicData>
+                </a:graphic>
+                <wp14:sizeRelH relativeFrom="margin">
+                  <wp14:pctWidth>0</wp14:pctWidth>
+                </wp14:sizeRelH>
+                <wp14:sizeRelV relativeFrom="margin">
+                  <wp14:pctHeight>0</wp14:pctHeight>
+                </wp14:sizeRelV>
+              </wp:anchor>
+            </w:drawing>
+          </mc:Choice>
+          <mc:Fallback>
+            <w:pict>
+              <v:rect w14:anchorId="085D5314" id="矩形 7" o:spid="_x0000_s1026" style="position:absolute;margin-left:50.65pt;margin-top:128.5pt;width:414pt;height:453.5pt;z-index:251669504;visibility:visible;mso-wrap-style:square;mso-width-percent:0;mso-height-percent:0;mso-wrap-distance-left:9pt;mso-wrap-distance-top:0;mso-wrap-distance-right:9pt;mso-wrap-distance-bottom:0;mso-position-horizontal:absolute;mso-position-horizontal-relative:text;mso-position-vertical:absolute;mso-position-vertical-relative:text;mso-width-percent:0;mso-height-percent:0;mso-width-relative:margin;mso-height-relative:margin;v-text-anchor:middle" o:gfxdata="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" filled="f" strokecolor="#2e74b5 [2408]" strokeweight="1pt"/>
+            </w:pict>
+          </mc:Fallback>
+        </mc:AlternateContent>
+      </w:r>
+      <w:r>
+        <w:rPr>
+          <w:rFonts w:ascii="源泉圓體 L" w:eastAsia="源泉圓體 L" w:hAnsi="源泉圓體 L"/>
+          <w:noProof/>
+        </w:rPr>
+        <mc:AlternateContent>
+          <mc:Choice Requires="wps">
+            <w:drawing>
+              <wp:anchor distT="45720" distB="45720" distL="114300" distR="114300" simplePos="0" relativeHeight="251711488" behindDoc="0" locked="0" layoutInCell="1" allowOverlap="1" wp14:anchorId="2CCA2502" wp14:editId="1CF574F8">
+                <wp:simplePos x="0" y="0"/>
+                <wp:positionH relativeFrom="margin">
+                  <wp:posOffset>2045335</wp:posOffset>
+                </wp:positionH>
+                <wp:positionV relativeFrom="paragraph">
+                  <wp:posOffset>7426960</wp:posOffset>
                 </wp:positionV>
                 <wp:extent cx="1187450" cy="1404620"/>
                 <wp:effectExtent l="0" t="0" r="0" b="1905"/>
@@ -98,11 +458,7 @@
           </mc:Choice>
           <mc:Fallback>
             <w:pict>
-              <v:shapetype w14:anchorId="2CCA2502" id="_x0000_t202" coordsize="21600,21600" o:spt="202" path="m,l,21600r21600,l21600,xe">
-                <v:stroke joinstyle="miter"/>
-                <v:path gradientshapeok="t" o:connecttype="rect"/>
-              </v:shapetype>
-              <v:shape id="文字方塊 2" o:spid="_x0000_s1026" type="#_x0000_t202" style="position:absolute;margin-left:0;margin-top:563.3pt;width:93.5pt;height:110.6pt;z-index:251711488;visibility:visible;mso-wrap-style:square;mso-width-percent:0;mso-height-percent:200;mso-wrap-distance-left:9pt;mso-wrap-distance-top:3.6pt;mso-wrap-distance-right:9pt;mso-wrap-distance-bottom:3.6pt;mso-position-horizontal:center;mso-position-horizontal-relative:margin;mso-position-vertical:absolute;mso-position-vertical-relative:text;mso-width-percent:0;mso-height-percent:200;mso-width-relative:margin;mso-height-relative:margin;v-text-anchor:top" o:gfxdata="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" filled="f" stroked="f">
+              <v:shape w14:anchorId="2CCA2502" id="_x0000_s1027" type="#_x0000_t202" style="position:absolute;margin-left:161.05pt;margin-top:584.8pt;width:93.5pt;height:110.6pt;z-index:251711488;visibility:visible;mso-wrap-style:square;mso-width-percent:0;mso-height-percent:200;mso-wrap-distance-left:9pt;mso-wrap-distance-top:3.6pt;mso-wrap-distance-right:9pt;mso-wrap-distance-bottom:3.6pt;mso-position-horizontal:absolute;mso-position-horizontal-relative:margin;mso-position-vertical:absolute;mso-position-vertical-relative:text;mso-width-percent:0;mso-height-percent:200;mso-width-relative:margin;mso-height-relative:margin;v-text-anchor:top" o:gfxdata="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" filled="f" stroked="f">
                 <v:textbox style="mso-fit-shape-to-text:t">
                   <w:txbxContent>
                     <w:p>
@@ -143,13 +499,13 @@
         <mc:AlternateContent>
           <mc:Choice Requires="wps">
             <w:drawing>
-              <wp:anchor distT="0" distB="0" distL="114300" distR="114300" simplePos="0" relativeHeight="251710464" behindDoc="0" locked="0" layoutInCell="1" allowOverlap="1" wp14:anchorId="67ACA1AC" wp14:editId="11D9E91B">
+              <wp:anchor distT="0" distB="0" distL="114300" distR="114300" simplePos="0" relativeHeight="251710464" behindDoc="0" locked="0" layoutInCell="1" allowOverlap="1" wp14:anchorId="67ACA1AC" wp14:editId="26460B53">
                 <wp:simplePos x="0" y="0"/>
                 <wp:positionH relativeFrom="column">
                   <wp:posOffset>509905</wp:posOffset>
                 </wp:positionH>
                 <wp:positionV relativeFrom="paragraph">
-                  <wp:posOffset>7473950</wp:posOffset>
+                  <wp:posOffset>7734300</wp:posOffset>
                 </wp:positionV>
                 <wp:extent cx="4292600" cy="25400"/>
                 <wp:effectExtent l="38100" t="76200" r="12700" b="69850"/>
@@ -201,11 +557,11 @@
           </mc:Choice>
           <mc:Fallback>
             <w:pict>
-              <v:shapetype w14:anchorId="3142AF48" id="_x0000_t32" coordsize="21600,21600" o:spt="32" o:oned="t" path="m,l21600,21600e" filled="f">
+              <v:shapetype w14:anchorId="557FEF1C" id="_x0000_t32" coordsize="21600,21600" o:spt="32" o:oned="t" path="m,l21600,21600e" filled="f">
                 <v:path arrowok="t" fillok="f" o:connecttype="none"/>
                 <o:lock v:ext="edit" shapetype="t"/>
               </v:shapetype>
-              <v:shape id="直線單箭頭接點 34" o:spid="_x0000_s1026" type="#_x0000_t32" style="position:absolute;margin-left:40.15pt;margin-top:588.5pt;width:338pt;height:2pt;flip:x y;z-index:251710464;visibility:visible;mso-wrap-style:square;mso-width-percent:0;mso-height-percent:0;mso-wrap-distance-left:9pt;mso-wrap-distance-top:0;mso-wrap-distance-right:9pt;mso-wrap-distance-bottom:0;mso-position-horizontal:absolute;mso-position-horizontal-relative:text;mso-position-vertical:absolute;mso-position-vertical-relative:text;mso-width-percent:0;mso-height-percent:0;mso-width-relative:margin;mso-height-relative:margin" o:gfxdata="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" strokecolor="black [3200]" strokeweight=".5pt">
+              <v:shape id="直線單箭頭接點 34" o:spid="_x0000_s1026" type="#_x0000_t32" style="position:absolute;margin-left:40.15pt;margin-top:609pt;width:338pt;height:2pt;flip:x y;z-index:251710464;visibility:visible;mso-wrap-style:square;mso-width-percent:0;mso-height-percent:0;mso-wrap-distance-left:9pt;mso-wrap-distance-top:0;mso-wrap-distance-right:9pt;mso-wrap-distance-bottom:0;mso-position-horizontal:absolute;mso-position-horizontal-relative:text;mso-position-vertical:absolute;mso-position-vertical-relative:text;mso-width-percent:0;mso-height-percent:0;mso-width-relative:margin;mso-height-relative:margin" o:gfxdata="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" strokecolor="black [3200]" strokeweight=".5pt">
                 <v:stroke endarrow="block" joinstyle="miter"/>
               </v:shape>
             </w:pict>
@@ -290,7 +646,7 @@
         <mc:AlternateContent>
           <mc:Choice Requires="wps">
             <w:drawing>
-              <wp:anchor distT="0" distB="0" distL="114300" distR="114300" simplePos="0" relativeHeight="251668480" behindDoc="0" locked="0" layoutInCell="1" allowOverlap="1" wp14:anchorId="070733BD" wp14:editId="633D1037">
+              <wp:anchor distT="0" distB="0" distL="114300" distR="114300" simplePos="0" relativeHeight="251668480" behindDoc="0" locked="0" layoutInCell="1" allowOverlap="1" wp14:anchorId="070733BD" wp14:editId="618A091C">
                 <wp:simplePos x="0" y="0"/>
                 <wp:positionH relativeFrom="column">
                   <wp:posOffset>4866005</wp:posOffset>
@@ -348,252 +704,9 @@
           </mc:Choice>
           <mc:Fallback>
             <w:pict>
-              <v:line w14:anchorId="0C969313" id="直線接點 6" o:spid="_x0000_s1026" style="position:absolute;z-index:251668480;visibility:visible;mso-wrap-style:square;mso-height-percent:0;mso-wrap-distance-left:9pt;mso-wrap-distance-top:0;mso-wrap-distance-right:9pt;mso-wrap-distance-bottom:0;mso-position-horizontal:absolute;mso-position-horizontal-relative:text;mso-position-vertical:absolute;mso-position-vertical-relative:text;mso-height-percent:0;mso-height-relative:margin" from="383.15pt,81.5pt" to="383.15pt,614.5pt" o:gfxdata="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" strokecolor="black [3213]" strokeweight=".5pt">
+              <v:line w14:anchorId="295BAD57" id="直線接點 6" o:spid="_x0000_s1026" style="position:absolute;z-index:251668480;visibility:visible;mso-wrap-style:square;mso-height-percent:0;mso-wrap-distance-left:9pt;mso-wrap-distance-top:0;mso-wrap-distance-right:9pt;mso-wrap-distance-bottom:0;mso-position-horizontal:absolute;mso-position-horizontal-relative:text;mso-position-vertical:absolute;mso-position-vertical-relative:text;mso-height-percent:0;mso-height-relative:margin" from="383.15pt,81.5pt" to="383.15pt,614.5pt" o:gfxdata="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" strokecolor="black [3213]" strokeweight=".5pt">
                 <v:stroke dashstyle="dash" joinstyle="miter"/>
               </v:line>
-            </w:pict>
-          </mc:Fallback>
-        </mc:AlternateContent>
-      </w:r>
-      <w:r>
-        <w:rPr>
-          <w:rFonts w:ascii="源泉圓體 L" w:eastAsia="源泉圓體 L" w:hAnsi="源泉圓體 L"/>
-          <w:noProof/>
-        </w:rPr>
-        <mc:AlternateContent>
-          <mc:Choice Requires="wps">
-            <w:drawing>
-              <wp:anchor distT="0" distB="0" distL="114300" distR="114300" simplePos="0" relativeHeight="251684864" behindDoc="0" locked="0" layoutInCell="1" allowOverlap="1" wp14:anchorId="03D55DF0" wp14:editId="5AC0A9FB">
-                <wp:simplePos x="0" y="0"/>
-                <wp:positionH relativeFrom="column">
-                  <wp:posOffset>948055</wp:posOffset>
-                </wp:positionH>
-                <wp:positionV relativeFrom="paragraph">
-                  <wp:posOffset>2012950</wp:posOffset>
-                </wp:positionV>
-                <wp:extent cx="4743450" cy="4654550"/>
-                <wp:effectExtent l="0" t="0" r="19050" b="12700"/>
-                <wp:wrapNone/>
-                <wp:docPr id="18" name="矩形 18"/>
-                <wp:cNvGraphicFramePr/>
-                <a:graphic xmlns:a="http://schemas.openxmlformats.org/drawingml/2006/main">
-                  <a:graphicData uri="http://schemas.microsoft.com/office/word/2010/wordprocessingShape">
-                    <wps:wsp>
-                      <wps:cNvSpPr/>
-                      <wps:spPr>
-                        <a:xfrm>
-                          <a:off x="0" y="0"/>
-                          <a:ext cx="4743450" cy="4654550"/>
-                        </a:xfrm>
-                        <a:prstGeom prst="rect">
-                          <a:avLst/>
-                        </a:prstGeom>
-                        <a:noFill/>
-                        <a:ln>
-                          <a:solidFill>
-                            <a:schemeClr val="accent5">
-                              <a:lumMod val="75000"/>
-                            </a:schemeClr>
-                          </a:solidFill>
-                        </a:ln>
-                      </wps:spPr>
-                      <wps:style>
-                        <a:lnRef idx="2">
-                          <a:schemeClr val="accent1">
-                            <a:shade val="50000"/>
-                          </a:schemeClr>
-                        </a:lnRef>
-                        <a:fillRef idx="1">
-                          <a:schemeClr val="accent1"/>
-                        </a:fillRef>
-                        <a:effectRef idx="0">
-                          <a:schemeClr val="accent1"/>
-                        </a:effectRef>
-                        <a:fontRef idx="minor">
-                          <a:schemeClr val="lt1"/>
-                        </a:fontRef>
-                      </wps:style>
-                      <wps:bodyPr rot="0" spcFirstLastPara="0" vertOverflow="overflow" horzOverflow="overflow" vert="horz" wrap="square" lIns="91440" tIns="45720" rIns="91440" bIns="45720" numCol="1" spcCol="0" rtlCol="0" fromWordArt="0" anchor="ctr" anchorCtr="0" forceAA="0" compatLnSpc="1">
-                        <a:prstTxWarp prst="textNoShape">
-                          <a:avLst/>
-                        </a:prstTxWarp>
-                        <a:noAutofit/>
-                      </wps:bodyPr>
-                    </wps:wsp>
-                  </a:graphicData>
-                </a:graphic>
-                <wp14:sizeRelH relativeFrom="margin">
-                  <wp14:pctWidth>0</wp14:pctWidth>
-                </wp14:sizeRelH>
-                <wp14:sizeRelV relativeFrom="margin">
-                  <wp14:pctHeight>0</wp14:pctHeight>
-                </wp14:sizeRelV>
-              </wp:anchor>
-            </w:drawing>
-          </mc:Choice>
-          <mc:Fallback>
-            <w:pict>
-              <v:rect w14:anchorId="1B6EC255" id="矩形 18" o:spid="_x0000_s1026" style="position:absolute;margin-left:74.65pt;margin-top:158.5pt;width:373.5pt;height:366.5pt;z-index:251684864;visibility:visible;mso-wrap-style:square;mso-width-percent:0;mso-height-percent:0;mso-wrap-distance-left:9pt;mso-wrap-distance-top:0;mso-wrap-distance-right:9pt;mso-wrap-distance-bottom:0;mso-position-horizontal:absolute;mso-position-horizontal-relative:text;mso-position-vertical:absolute;mso-position-vertical-relative:text;mso-width-percent:0;mso-height-percent:0;mso-width-relative:margin;mso-height-relative:margin;v-text-anchor:middle" o:gfxdata="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" filled="f" strokecolor="#2e74b5 [2408]" strokeweight="1pt"/>
-            </w:pict>
-          </mc:Fallback>
-        </mc:AlternateContent>
-      </w:r>
-      <w:r>
-        <w:rPr>
-          <w:rFonts w:ascii="源泉圓體 L" w:eastAsia="源泉圓體 L" w:hAnsi="源泉圓體 L"/>
-          <w:noProof/>
-        </w:rPr>
-        <mc:AlternateContent>
-          <mc:Choice Requires="wps">
-            <w:drawing>
-              <wp:anchor distT="0" distB="0" distL="114300" distR="114300" simplePos="0" relativeHeight="251666432" behindDoc="0" locked="0" layoutInCell="1" allowOverlap="1" wp14:anchorId="4FC0570E" wp14:editId="3CA2D2A6">
-                <wp:simplePos x="0" y="0"/>
-                <wp:positionH relativeFrom="margin">
-                  <wp:posOffset>2618105</wp:posOffset>
-                </wp:positionH>
-                <wp:positionV relativeFrom="paragraph">
-                  <wp:posOffset>1041400</wp:posOffset>
-                </wp:positionV>
-                <wp:extent cx="23877" cy="5873750"/>
-                <wp:effectExtent l="0" t="0" r="33655" b="0"/>
-                <wp:wrapNone/>
-                <wp:docPr id="5" name="直線接點 5"/>
-                <wp:cNvGraphicFramePr/>
-                <a:graphic xmlns:a="http://schemas.openxmlformats.org/drawingml/2006/main">
-                  <a:graphicData uri="http://schemas.microsoft.com/office/word/2010/wordprocessingShape">
-                    <wps:wsp>
-                      <wps:cNvCnPr/>
-                      <wps:spPr>
-                        <a:xfrm>
-                          <a:off x="0" y="0"/>
-                          <a:ext cx="23877" cy="5873750"/>
-                        </a:xfrm>
-                        <a:prstGeom prst="line">
-                          <a:avLst/>
-                        </a:prstGeom>
-                        <a:ln>
-                          <a:solidFill>
-                            <a:schemeClr val="tx1"/>
-                          </a:solidFill>
-                          <a:prstDash val="dash"/>
-                        </a:ln>
-                      </wps:spPr>
-                      <wps:style>
-                        <a:lnRef idx="1">
-                          <a:schemeClr val="accent1"/>
-                        </a:lnRef>
-                        <a:fillRef idx="0">
-                          <a:schemeClr val="accent1"/>
-                        </a:fillRef>
-                        <a:effectRef idx="0">
-                          <a:schemeClr val="accent1"/>
-                        </a:effectRef>
-                        <a:fontRef idx="minor">
-                          <a:schemeClr val="tx1"/>
-                        </a:fontRef>
-                      </wps:style>
-                      <wps:bodyPr/>
-                    </wps:wsp>
-                  </a:graphicData>
-                </a:graphic>
-                <wp14:sizeRelH relativeFrom="margin">
-                  <wp14:pctWidth>0</wp14:pctWidth>
-                </wp14:sizeRelH>
-                <wp14:sizeRelV relativeFrom="margin">
-                  <wp14:pctHeight>0</wp14:pctHeight>
-                </wp14:sizeRelV>
-              </wp:anchor>
-            </w:drawing>
-          </mc:Choice>
-          <mc:Fallback>
-            <w:pict>
-              <v:line w14:anchorId="44D6BB24" id="直線接點 5" o:spid="_x0000_s1026" style="position:absolute;z-index:251666432;visibility:visible;mso-wrap-style:square;mso-width-percent:0;mso-height-percent:0;mso-wrap-distance-left:9pt;mso-wrap-distance-top:0;mso-wrap-distance-right:9pt;mso-wrap-distance-bottom:0;mso-position-horizontal:absolute;mso-position-horizontal-relative:margin;mso-position-vertical:absolute;mso-position-vertical-relative:text;mso-width-percent:0;mso-height-percent:0;mso-width-relative:margin;mso-height-relative:margin" from="206.15pt,82pt" to="208.05pt,544.5pt" o:gfxdata="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" strokecolor="black [3213]" strokeweight=".5pt">
-                <v:stroke dashstyle="dash" joinstyle="miter"/>
-                <w10:wrap anchorx="margin"/>
-              </v:line>
-            </w:pict>
-          </mc:Fallback>
-        </mc:AlternateContent>
-      </w:r>
-      <w:r>
-        <w:rPr>
-          <w:rFonts w:ascii="源泉圓體 L" w:eastAsia="源泉圓體 L" w:hAnsi="源泉圓體 L"/>
-          <w:noProof/>
-        </w:rPr>
-        <mc:AlternateContent>
-          <mc:Choice Requires="wps">
-            <w:drawing>
-              <wp:anchor distT="0" distB="0" distL="114300" distR="114300" simplePos="0" relativeHeight="251669504" behindDoc="0" locked="0" layoutInCell="1" allowOverlap="1" wp14:anchorId="703557AF" wp14:editId="2F03C0F1">
-                <wp:simplePos x="0" y="0"/>
-                <wp:positionH relativeFrom="column">
-                  <wp:posOffset>643255</wp:posOffset>
-                </wp:positionH>
-                <wp:positionV relativeFrom="paragraph">
-                  <wp:posOffset>1631950</wp:posOffset>
-                </wp:positionV>
-                <wp:extent cx="5257800" cy="5308600"/>
-                <wp:effectExtent l="0" t="0" r="19050" b="25400"/>
-                <wp:wrapNone/>
-                <wp:docPr id="7" name="矩形 7"/>
-                <wp:cNvGraphicFramePr/>
-                <a:graphic xmlns:a="http://schemas.openxmlformats.org/drawingml/2006/main">
-                  <a:graphicData uri="http://schemas.microsoft.com/office/word/2010/wordprocessingShape">
-                    <wps:wsp>
-                      <wps:cNvSpPr/>
-                      <wps:spPr>
-                        <a:xfrm>
-                          <a:off x="0" y="0"/>
-                          <a:ext cx="5257800" cy="5308600"/>
-                        </a:xfrm>
-                        <a:prstGeom prst="rect">
-                          <a:avLst/>
-                        </a:prstGeom>
-                        <a:noFill/>
-                        <a:ln>
-                          <a:solidFill>
-                            <a:schemeClr val="accent5">
-                              <a:lumMod val="75000"/>
-                            </a:schemeClr>
-                          </a:solidFill>
-                        </a:ln>
-                      </wps:spPr>
-                      <wps:style>
-                        <a:lnRef idx="2">
-                          <a:schemeClr val="accent1">
-                            <a:shade val="50000"/>
-                          </a:schemeClr>
-                        </a:lnRef>
-                        <a:fillRef idx="1">
-                          <a:schemeClr val="accent1"/>
-                        </a:fillRef>
-                        <a:effectRef idx="0">
-                          <a:schemeClr val="accent1"/>
-                        </a:effectRef>
-                        <a:fontRef idx="minor">
-                          <a:schemeClr val="lt1"/>
-                        </a:fontRef>
-                      </wps:style>
-                      <wps:bodyPr rot="0" spcFirstLastPara="0" vertOverflow="overflow" horzOverflow="overflow" vert="horz" wrap="square" lIns="91440" tIns="45720" rIns="91440" bIns="45720" numCol="1" spcCol="0" rtlCol="0" fromWordArt="0" anchor="ctr" anchorCtr="0" forceAA="0" compatLnSpc="1">
-                        <a:prstTxWarp prst="textNoShape">
-                          <a:avLst/>
-                        </a:prstTxWarp>
-                        <a:noAutofit/>
-                      </wps:bodyPr>
-                    </wps:wsp>
-                  </a:graphicData>
-                </a:graphic>
-                <wp14:sizeRelH relativeFrom="margin">
-                  <wp14:pctWidth>0</wp14:pctWidth>
-                </wp14:sizeRelH>
-                <wp14:sizeRelV relativeFrom="margin">
-                  <wp14:pctHeight>0</wp14:pctHeight>
-                </wp14:sizeRelV>
-              </wp:anchor>
-            </w:drawing>
-          </mc:Choice>
-          <mc:Fallback>
-            <w:pict>
-              <v:rect w14:anchorId="5F084BCB" id="矩形 7" o:spid="_x0000_s1026" style="position:absolute;margin-left:50.65pt;margin-top:128.5pt;width:414pt;height:418pt;z-index:251669504;visibility:visible;mso-wrap-style:square;mso-width-percent:0;mso-height-percent:0;mso-wrap-distance-left:9pt;mso-wrap-distance-top:0;mso-wrap-distance-right:9pt;mso-wrap-distance-bottom:0;mso-position-horizontal:absolute;mso-position-horizontal-relative:text;mso-position-vertical:absolute;mso-position-vertical-relative:text;mso-width-percent:0;mso-height-percent:0;mso-width-relative:margin;mso-height-relative:margin;v-text-anchor:middle" o:gfxdata="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" filled="f" strokecolor="#2e74b5 [2408]" strokeweight="1pt"/>
             </w:pict>
           </mc:Fallback>
         </mc:AlternateContent>
@@ -678,7 +791,7 @@
           </mc:Choice>
           <mc:Fallback>
             <w:pict>
-              <v:shape w14:anchorId="024E197A" id="_x0000_s1027" type="#_x0000_t202" style="position:absolute;margin-left:123.15pt;margin-top:460pt;width:86.5pt;height:110.6pt;z-index:251708416;visibility:visible;mso-wrap-style:square;mso-width-percent:0;mso-height-percent:200;mso-wrap-distance-left:9pt;mso-wrap-distance-top:3.6pt;mso-wrap-distance-right:9pt;mso-wrap-distance-bottom:3.6pt;mso-position-horizontal:absolute;mso-position-horizontal-relative:text;mso-position-vertical:absolute;mso-position-vertical-relative:text;mso-width-percent:0;mso-height-percent:200;mso-width-relative:margin;mso-height-relative:margin;v-text-anchor:top" o:gfxdata="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" filled="f" stroked="f">
+              <v:shape w14:anchorId="024E197A" id="_x0000_s1028" type="#_x0000_t202" style="position:absolute;margin-left:123.15pt;margin-top:460pt;width:86.5pt;height:110.6pt;z-index:251708416;visibility:visible;mso-wrap-style:square;mso-width-percent:0;mso-height-percent:200;mso-wrap-distance-left:9pt;mso-wrap-distance-top:3.6pt;mso-wrap-distance-right:9pt;mso-wrap-distance-bottom:3.6pt;mso-position-horizontal:absolute;mso-position-horizontal-relative:text;mso-position-vertical:absolute;mso-position-vertical-relative:text;mso-width-percent:0;mso-height-percent:200;mso-width-relative:margin;mso-height-relative:margin;v-text-anchor:top" o:gfxdata="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" filled="f" stroked="f">
                 <v:textbox style="mso-fit-shape-to-text:t">
                   <w:txbxContent>
                     <w:p>
@@ -711,7 +824,7 @@
         <mc:AlternateContent>
           <mc:Choice Requires="wps">
             <w:drawing>
-              <wp:anchor distT="0" distB="0" distL="114300" distR="114300" simplePos="0" relativeHeight="251697152" behindDoc="0" locked="0" layoutInCell="1" allowOverlap="1" wp14:anchorId="1DE7EA42" wp14:editId="7A9A841A">
+              <wp:anchor distT="0" distB="0" distL="114300" distR="114300" simplePos="0" relativeHeight="251697152" behindDoc="0" locked="0" layoutInCell="1" allowOverlap="1" wp14:anchorId="1DE7EA42" wp14:editId="66EC56F8">
                 <wp:simplePos x="0" y="0"/>
                 <wp:positionH relativeFrom="column">
                   <wp:posOffset>1576705</wp:posOffset>
@@ -776,7 +889,7 @@
           </mc:Choice>
           <mc:Fallback>
             <w:pict>
-              <v:rect w14:anchorId="14779BCD" id="矩形 26" o:spid="_x0000_s1026" style="position:absolute;margin-left:124.15pt;margin-top:381pt;width:305pt;height:119pt;z-index:251697152;visibility:visible;mso-wrap-style:square;mso-height-percent:0;mso-wrap-distance-left:9pt;mso-wrap-distance-top:0;mso-wrap-distance-right:9pt;mso-wrap-distance-bottom:0;mso-position-horizontal:absolute;mso-position-horizontal-relative:text;mso-position-vertical:absolute;mso-position-vertical-relative:text;mso-height-percent:0;mso-height-relative:margin;v-text-anchor:middle" o:gfxdata="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" filled="f" strokecolor="black [3213]" strokeweight="1pt"/>
+              <v:rect w14:anchorId="0C698AA2" id="矩形 26" o:spid="_x0000_s1026" style="position:absolute;margin-left:124.15pt;margin-top:381pt;width:305pt;height:119pt;z-index:251697152;visibility:visible;mso-wrap-style:square;mso-height-percent:0;mso-wrap-distance-left:9pt;mso-wrap-distance-top:0;mso-wrap-distance-right:9pt;mso-wrap-distance-bottom:0;mso-position-horizontal:absolute;mso-position-horizontal-relative:text;mso-position-vertical:absolute;mso-position-vertical-relative:text;mso-height-percent:0;mso-height-relative:margin;v-text-anchor:middle" o:gfxdata="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" filled="f" strokecolor="black [3213]" strokeweight="1pt"/>
             </w:pict>
           </mc:Fallback>
         </mc:AlternateContent>
@@ -865,7 +978,7 @@
           </mc:Choice>
           <mc:Fallback>
             <w:pict>
-              <v:shape w14:anchorId="278C0923" id="_x0000_s1028" type="#_x0000_t202" style="position:absolute;margin-left:352.15pt;margin-top:462pt;width:63.5pt;height:110.6pt;z-index:251706368;visibility:visible;mso-wrap-style:square;mso-width-percent:0;mso-height-percent:200;mso-wrap-distance-left:9pt;mso-wrap-distance-top:3.6pt;mso-wrap-distance-right:9pt;mso-wrap-distance-bottom:3.6pt;mso-position-horizontal:absolute;mso-position-horizontal-relative:text;mso-position-vertical:absolute;mso-position-vertical-relative:text;mso-width-percent:0;mso-height-percent:200;mso-width-relative:margin;mso-height-relative:margin;v-text-anchor:top" o:gfxdata="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">
+              <v:shape w14:anchorId="278C0923" id="_x0000_s1029" type="#_x0000_t202" style="position:absolute;margin-left:352.15pt;margin-top:462pt;width:63.5pt;height:110.6pt;z-index:251706368;visibility:visible;mso-wrap-style:square;mso-width-percent:0;mso-height-percent:200;mso-wrap-distance-left:9pt;mso-wrap-distance-top:3.6pt;mso-wrap-distance-right:9pt;mso-wrap-distance-bottom:3.6pt;mso-position-horizontal:absolute;mso-position-horizontal-relative:text;mso-position-vertical:absolute;mso-position-vertical-relative:text;mso-width-percent:0;mso-height-percent:200;mso-width-relative:margin;mso-height-relative:margin;v-text-anchor:top" o:gfxdata="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">
                 <v:textbox style="mso-fit-shape-to-text:t">
                   <w:txbxContent>
                     <w:p>
@@ -974,7 +1087,7 @@
           </mc:Choice>
           <mc:Fallback>
             <w:pict>
-              <v:shape w14:anchorId="351C40EF" id="_x0000_s1029" type="#_x0000_t202" style="position:absolute;margin-left:352.15pt;margin-top:405pt;width:63.5pt;height:110.6pt;z-index:251703296;visibility:visible;mso-wrap-style:square;mso-width-percent:0;mso-height-percent:200;mso-wrap-distance-left:9pt;mso-wrap-distance-top:3.6pt;mso-wrap-distance-right:9pt;mso-wrap-distance-bottom:3.6pt;mso-position-horizontal:absolute;mso-position-horizontal-relative:text;mso-position-vertical:absolute;mso-position-vertical-relative:text;mso-width-percent:0;mso-height-percent:200;mso-width-relative:margin;mso-height-relative:margin;v-text-anchor:top" o:gfxdata="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">
+              <v:shape w14:anchorId="351C40EF" id="_x0000_s1030" type="#_x0000_t202" style="position:absolute;margin-left:352.15pt;margin-top:405pt;width:63.5pt;height:110.6pt;z-index:251703296;visibility:visible;mso-wrap-style:square;mso-width-percent:0;mso-height-percent:200;mso-wrap-distance-left:9pt;mso-wrap-distance-top:3.6pt;mso-wrap-distance-right:9pt;mso-wrap-distance-bottom:3.6pt;mso-position-horizontal:absolute;mso-position-horizontal-relative:text;mso-position-vertical:absolute;mso-position-vertical-relative:text;mso-width-percent:0;mso-height-percent:200;mso-width-relative:margin;mso-height-relative:margin;v-text-anchor:top" o:gfxdata="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">
                 <v:textbox style="mso-fit-shape-to-text:t">
                   <w:txbxContent>
                     <w:p>
@@ -1147,7 +1260,7 @@
           </mc:Choice>
           <mc:Fallback>
             <w:pict>
-              <v:shape w14:anchorId="7FD7B745" id="_x0000_s1030" type="#_x0000_t202" style="position:absolute;margin-left:116.65pt;margin-top:414.15pt;width:93.5pt;height:110.6pt;z-index:251701248;visibility:visible;mso-wrap-style:square;mso-width-percent:0;mso-height-percent:200;mso-wrap-distance-left:9pt;mso-wrap-distance-top:3.6pt;mso-wrap-distance-right:9pt;mso-wrap-distance-bottom:3.6pt;mso-position-horizontal:absolute;mso-position-horizontal-relative:text;mso-position-vertical:absolute;mso-position-vertical-relative:text;mso-width-percent:0;mso-height-percent:200;mso-width-relative:margin;mso-height-relative:margin;v-text-anchor:top" o:gfxdata="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" filled="f" stroked="f">
+              <v:shape w14:anchorId="7FD7B745" id="_x0000_s1031" type="#_x0000_t202" style="position:absolute;margin-left:116.65pt;margin-top:414.15pt;width:93.5pt;height:110.6pt;z-index:251701248;visibility:visible;mso-wrap-style:square;mso-width-percent:0;mso-height-percent:200;mso-wrap-distance-left:9pt;mso-wrap-distance-top:3.6pt;mso-wrap-distance-right:9pt;mso-wrap-distance-bottom:3.6pt;mso-position-horizontal:absolute;mso-position-horizontal-relative:text;mso-position-vertical:absolute;mso-position-vertical-relative:text;mso-width-percent:0;mso-height-percent:200;mso-width-relative:margin;mso-height-relative:margin;v-text-anchor:top" o:gfxdata="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" filled="f" stroked="f">
                 <v:textbox style="mso-fit-shape-to-text:t">
                   <w:txbxContent>
                     <w:p>
@@ -1252,7 +1365,7 @@
           </mc:Choice>
           <mc:Fallback>
             <w:pict>
-              <v:shape w14:anchorId="723A880A" id="_x0000_s1031" type="#_x0000_t202" style="position:absolute;margin-left:105.15pt;margin-top:387.15pt;width:93.5pt;height:110.6pt;z-index:251699200;visibility:visible;mso-wrap-style:square;mso-width-percent:0;mso-height-percent:200;mso-wrap-distance-left:9pt;mso-wrap-distance-top:3.6pt;mso-wrap-distance-right:9pt;mso-wrap-distance-bottom:3.6pt;mso-position-horizontal:absolute;mso-position-horizontal-relative:text;mso-position-vertical:absolute;mso-position-vertical-relative:text;mso-width-percent:0;mso-height-percent:200;mso-width-relative:margin;mso-height-relative:margin;v-text-anchor:top" o:gfxdata="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" filled="f" stroked="f">
+              <v:shape w14:anchorId="723A880A" id="_x0000_s1032" type="#_x0000_t202" style="position:absolute;margin-left:105.15pt;margin-top:387.15pt;width:93.5pt;height:110.6pt;z-index:251699200;visibility:visible;mso-wrap-style:square;mso-width-percent:0;mso-height-percent:200;mso-wrap-distance-left:9pt;mso-wrap-distance-top:3.6pt;mso-wrap-distance-right:9pt;mso-wrap-distance-bottom:3.6pt;mso-position-horizontal:absolute;mso-position-horizontal-relative:text;mso-position-vertical:absolute;mso-position-vertical-relative:text;mso-width-percent:0;mso-height-percent:200;mso-width-relative:margin;mso-height-relative:margin;v-text-anchor:top" o:gfxdata="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" filled="f" stroked="f">
                 <v:textbox style="mso-fit-shape-to-text:t">
                   <w:txbxContent>
                     <w:p>
@@ -1357,7 +1470,7 @@
           </mc:Choice>
           <mc:Fallback>
             <w:pict>
-              <v:shape w14:anchorId="47CBAAEE" id="_x0000_s1032" type="#_x0000_t202" style="position:absolute;margin-left:251.15pt;margin-top:340.15pt;width:93.5pt;height:110.6pt;z-index:251696128;visibility:visible;mso-wrap-style:square;mso-width-percent:0;mso-height-percent:200;mso-wrap-distance-left:9pt;mso-wrap-distance-top:3.6pt;mso-wrap-distance-right:9pt;mso-wrap-distance-bottom:3.6pt;mso-position-horizontal:absolute;mso-position-horizontal-relative:text;mso-position-vertical:absolute;mso-position-vertical-relative:text;mso-width-percent:0;mso-height-percent:200;mso-width-relative:margin;mso-height-relative:margin;v-text-anchor:top" o:gfxdata="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" filled="f" stroked="f">
+              <v:shape w14:anchorId="47CBAAEE" id="_x0000_s1033" type="#_x0000_t202" style="position:absolute;margin-left:251.15pt;margin-top:340.15pt;width:93.5pt;height:110.6pt;z-index:251696128;visibility:visible;mso-wrap-style:square;mso-width-percent:0;mso-height-percent:200;mso-wrap-distance-left:9pt;mso-wrap-distance-top:3.6pt;mso-wrap-distance-right:9pt;mso-wrap-distance-bottom:3.6pt;mso-position-horizontal:absolute;mso-position-horizontal-relative:text;mso-position-vertical:absolute;mso-position-vertical-relative:text;mso-width-percent:0;mso-height-percent:200;mso-width-relative:margin;mso-height-relative:margin;v-text-anchor:top" o:gfxdata="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" filled="f" stroked="f">
                 <v:textbox style="mso-fit-shape-to-text:t">
                   <w:txbxContent>
                     <w:p>
@@ -1608,7 +1721,7 @@
           </mc:Choice>
           <mc:Fallback>
             <w:pict>
-              <v:shape w14:anchorId="26AF37E1" id="_x0000_s1033" type="#_x0000_t202" style="position:absolute;margin-left:238.65pt;margin-top:292.5pt;width:104.5pt;height:110.6pt;z-index:251691008;visibility:visible;mso-wrap-style:square;mso-width-percent:0;mso-height-percent:200;mso-wrap-distance-left:9pt;mso-wrap-distance-top:3.6pt;mso-wrap-distance-right:9pt;mso-wrap-distance-bottom:3.6pt;mso-position-horizontal:absolute;mso-position-horizontal-relative:text;mso-position-vertical:absolute;mso-position-vertical-relative:text;mso-width-percent:0;mso-height-percent:200;mso-width-relative:margin;mso-height-relative:margin;v-text-anchor:top" o:gfxdata="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" filled="f" stroked="f">
+              <v:shape w14:anchorId="26AF37E1" id="_x0000_s1034" type="#_x0000_t202" style="position:absolute;margin-left:238.65pt;margin-top:292.5pt;width:104.5pt;height:110.6pt;z-index:251691008;visibility:visible;mso-wrap-style:square;mso-width-percent:0;mso-height-percent:200;mso-wrap-distance-left:9pt;mso-wrap-distance-top:3.6pt;mso-wrap-distance-right:9pt;mso-wrap-distance-bottom:3.6pt;mso-position-horizontal:absolute;mso-position-horizontal-relative:text;mso-position-vertical:absolute;mso-position-vertical-relative:text;mso-width-percent:0;mso-height-percent:200;mso-width-relative:margin;mso-height-relative:margin;v-text-anchor:top" o:gfxdata="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" filled="f" stroked="f">
                 <v:textbox style="mso-fit-shape-to-text:t">
                   <w:txbxContent>
                     <w:p>
@@ -1721,7 +1834,7 @@
           </mc:Choice>
           <mc:Fallback>
             <w:pict>
-              <v:shape w14:anchorId="0A4563EB" id="_x0000_s1034" type="#_x0000_t202" style="position:absolute;margin-left:333.65pt;margin-top:254pt;width:99pt;height:110.6pt;z-index:251688960;visibility:visible;mso-wrap-style:square;mso-width-percent:0;mso-height-percent:200;mso-wrap-distance-left:9pt;mso-wrap-distance-top:3.6pt;mso-wrap-distance-right:9pt;mso-wrap-distance-bottom:3.6pt;mso-position-horizontal:absolute;mso-position-horizontal-relative:text;mso-position-vertical:absolute;mso-position-vertical-relative:text;mso-width-percent:0;mso-height-percent:200;mso-width-relative:margin;mso-height-relative:margin;v-text-anchor:top" o:gfxdata="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">
+              <v:shape w14:anchorId="0A4563EB" id="_x0000_s1035" type="#_x0000_t202" style="position:absolute;margin-left:333.65pt;margin-top:254pt;width:99pt;height:110.6pt;z-index:251688960;visibility:visible;mso-wrap-style:square;mso-width-percent:0;mso-height-percent:200;mso-wrap-distance-left:9pt;mso-wrap-distance-top:3.6pt;mso-wrap-distance-right:9pt;mso-wrap-distance-bottom:3.6pt;mso-position-horizontal:absolute;mso-position-horizontal-relative:text;mso-position-vertical:absolute;mso-position-vertical-relative:text;mso-width-percent:0;mso-height-percent:200;mso-width-relative:margin;mso-height-relative:margin;v-text-anchor:top" o:gfxdata="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">
                 <v:textbox style="mso-fit-shape-to-text:t">
                   <w:txbxContent>
                     <w:p>
@@ -1851,7 +1964,7 @@
           </mc:Choice>
           <mc:Fallback>
             <w:pict>
-              <v:shape w14:anchorId="720DBAB0" id="_x0000_s1035" type="#_x0000_t202" style="position:absolute;margin-left:72.15pt;margin-top:162.5pt;width:93.5pt;height:110.6pt;z-index:251686912;visibility:visible;mso-wrap-style:square;mso-width-percent:0;mso-height-percent:200;mso-wrap-distance-left:9pt;mso-wrap-distance-top:3.6pt;mso-wrap-distance-right:9pt;mso-wrap-distance-bottom:3.6pt;mso-position-horizontal:absolute;mso-position-horizontal-relative:text;mso-position-vertical:absolute;mso-position-vertical-relative:text;mso-width-percent:0;mso-height-percent:200;mso-width-relative:margin;mso-height-relative:margin;v-text-anchor:top" o:gfxdata="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" filled="f" stroked="f">
+              <v:shape w14:anchorId="720DBAB0" id="_x0000_s1036" type="#_x0000_t202" style="position:absolute;margin-left:72.15pt;margin-top:162.5pt;width:93.5pt;height:110.6pt;z-index:251686912;visibility:visible;mso-wrap-style:square;mso-width-percent:0;mso-height-percent:200;mso-wrap-distance-left:9pt;mso-wrap-distance-top:3.6pt;mso-wrap-distance-right:9pt;mso-wrap-distance-bottom:3.6pt;mso-position-horizontal:absolute;mso-position-horizontal-relative:text;mso-position-vertical:absolute;mso-position-vertical-relative:text;mso-width-percent:0;mso-height-percent:200;mso-width-relative:margin;mso-height-relative:margin;v-text-anchor:top" o:gfxdata="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" filled="f" stroked="f">
                 <v:textbox style="mso-fit-shape-to-text:t">
                   <w:txbxContent>
                     <w:p>
@@ -1987,7 +2100,7 @@
           </mc:Choice>
           <mc:Fallback>
             <w:pict>
-              <v:shape w14:anchorId="07AB96DB" id="_x0000_s1036" type="#_x0000_t202" style="position:absolute;margin-left:245.65pt;margin-top:170.15pt;width:93.5pt;height:110.6pt;z-index:251678720;visibility:visible;mso-wrap-style:square;mso-width-percent:0;mso-height-percent:200;mso-wrap-distance-left:9pt;mso-wrap-distance-top:3.6pt;mso-wrap-distance-right:9pt;mso-wrap-distance-bottom:3.6pt;mso-position-horizontal:absolute;mso-position-horizontal-relative:text;mso-position-vertical:absolute;mso-position-vertical-relative:text;mso-width-percent:0;mso-height-percent:200;mso-width-relative:margin;mso-height-relative:margin;v-text-anchor:top" o:gfxdata="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" filled="f" stroked="f">
+              <v:shape w14:anchorId="07AB96DB" id="_x0000_s1037" type="#_x0000_t202" style="position:absolute;margin-left:245.65pt;margin-top:170.15pt;width:93.5pt;height:110.6pt;z-index:251678720;visibility:visible;mso-wrap-style:square;mso-width-percent:0;mso-height-percent:200;mso-wrap-distance-left:9pt;mso-wrap-distance-top:3.6pt;mso-wrap-distance-right:9pt;mso-wrap-distance-bottom:3.6pt;mso-position-horizontal:absolute;mso-position-horizontal-relative:text;mso-position-vertical:absolute;mso-position-vertical-relative:text;mso-width-percent:0;mso-height-percent:200;mso-width-relative:margin;mso-height-relative:margin;v-text-anchor:top" o:gfxdata="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" filled="f" stroked="f">
                 <v:textbox style="mso-fit-shape-to-text:t">
                   <w:txbxContent>
                     <w:p>
@@ -2167,7 +2280,7 @@
           </mc:Choice>
           <mc:Fallback>
             <w:pict>
-              <v:shape w14:anchorId="74FDD8B6" id="_x0000_s1037" type="#_x0000_t202" style="position:absolute;margin-left:248.65pt;margin-top:201.65pt;width:93.5pt;height:110.6pt;z-index:251681792;visibility:visible;mso-wrap-style:square;mso-width-percent:0;mso-height-percent:200;mso-wrap-distance-left:9pt;mso-wrap-distance-top:3.6pt;mso-wrap-distance-right:9pt;mso-wrap-distance-bottom:3.6pt;mso-position-horizontal:absolute;mso-position-horizontal-relative:text;mso-position-vertical:absolute;mso-position-vertical-relative:text;mso-width-percent:0;mso-height-percent:200;mso-width-relative:margin;mso-height-relative:margin;v-text-anchor:top" o:gfxdata="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" filled="f" stroked="f">
+              <v:shape w14:anchorId="74FDD8B6" id="_x0000_s1038" type="#_x0000_t202" style="position:absolute;margin-left:248.65pt;margin-top:201.65pt;width:93.5pt;height:110.6pt;z-index:251681792;visibility:visible;mso-wrap-style:square;mso-width-percent:0;mso-height-percent:200;mso-wrap-distance-left:9pt;mso-wrap-distance-top:3.6pt;mso-wrap-distance-right:9pt;mso-wrap-distance-bottom:3.6pt;mso-position-horizontal:absolute;mso-position-horizontal-relative:text;mso-position-vertical:absolute;mso-position-vertical-relative:text;mso-width-percent:0;mso-height-percent:200;mso-width-relative:margin;mso-height-relative:margin;v-text-anchor:top" o:gfxdata="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" filled="f" stroked="f">
                 <v:textbox style="mso-fit-shape-to-text:t">
                   <w:txbxContent>
                     <w:p>
@@ -2365,7 +2478,7 @@
           </mc:Choice>
           <mc:Fallback>
             <w:pict>
-              <v:shape w14:anchorId="3DAA882E" id="_x0000_s1038" type="#_x0000_t202" style="position:absolute;margin-left:50.15pt;margin-top:132.5pt;width:93.5pt;height:110.6pt;z-index:251676672;visibility:visible;mso-wrap-style:square;mso-width-percent:0;mso-height-percent:200;mso-wrap-distance-left:9pt;mso-wrap-distance-top:3.6pt;mso-wrap-distance-right:9pt;mso-wrap-distance-bottom:3.6pt;mso-position-horizontal:absolute;mso-position-horizontal-relative:text;mso-position-vertical:absolute;mso-position-vertical-relative:text;mso-width-percent:0;mso-height-percent:200;mso-width-relative:margin;mso-height-relative:margin;v-text-anchor:top" o:gfxdata="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" filled="f" stroked="f">
+              <v:shape w14:anchorId="3DAA882E" id="_x0000_s1039" type="#_x0000_t202" style="position:absolute;margin-left:50.15pt;margin-top:132.5pt;width:93.5pt;height:110.6pt;z-index:251676672;visibility:visible;mso-wrap-style:square;mso-width-percent:0;mso-height-percent:200;mso-wrap-distance-left:9pt;mso-wrap-distance-top:3.6pt;mso-wrap-distance-right:9pt;mso-wrap-distance-bottom:3.6pt;mso-position-horizontal:absolute;mso-position-horizontal-relative:text;mso-position-vertical:absolute;mso-position-vertical-relative:text;mso-width-percent:0;mso-height-percent:200;mso-width-relative:margin;mso-height-relative:margin;v-text-anchor:top" o:gfxdata="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" filled="f" stroked="f">
                 <v:textbox style="mso-fit-shape-to-text:t">
                   <w:txbxContent>
                     <w:p>
@@ -2490,7 +2603,7 @@
           </mc:Choice>
           <mc:Fallback>
             <w:pict>
-              <v:shape w14:anchorId="3710AC2A" id="_x0000_s1039" type="#_x0000_t202" style="position:absolute;margin-left:340.65pt;margin-top:94.5pt;width:84.5pt;height:110.6pt;z-index:251672576;visibility:visible;mso-wrap-style:square;mso-width-percent:0;mso-height-percent:200;mso-wrap-distance-left:9pt;mso-wrap-distance-top:3.6pt;mso-wrap-distance-right:9pt;mso-wrap-distance-bottom:3.6pt;mso-position-horizontal:absolute;mso-position-horizontal-relative:text;mso-position-vertical:absolute;mso-position-vertical-relative:text;mso-width-percent:0;mso-height-percent:200;mso-width-relative:margin;mso-height-relative:margin;v-text-anchor:top" o:gfxdata="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">
+              <v:shape w14:anchorId="3710AC2A" id="_x0000_s1040" type="#_x0000_t202" style="position:absolute;margin-left:340.65pt;margin-top:94.5pt;width:84.5pt;height:110.6pt;z-index:251672576;visibility:visible;mso-wrap-style:square;mso-width-percent:0;mso-height-percent:200;mso-wrap-distance-left:9pt;mso-wrap-distance-top:3.6pt;mso-wrap-distance-right:9pt;mso-wrap-distance-bottom:3.6pt;mso-position-horizontal:absolute;mso-position-horizontal-relative:text;mso-position-vertical:absolute;mso-position-vertical-relative:text;mso-width-percent:0;mso-height-percent:200;mso-width-relative:margin;mso-height-relative:margin;v-text-anchor:top" o:gfxdata="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">
                 <v:textbox style="mso-fit-shape-to-text:t">
                   <w:txbxContent>
                     <w:p>
@@ -2615,7 +2728,7 @@
           </mc:Choice>
           <mc:Fallback>
             <w:pict>
-              <v:roundrect w14:anchorId="432E97FE" id="矩形: 圓角 3" o:spid="_x0000_s1040" style="position:absolute;margin-left:328.3pt;margin-top:35.5pt;width:107.5pt;height:43pt;z-index:251663360;visibility:visible;mso-wrap-style:square;mso-wrap-distance-left:9pt;mso-wrap-distance-top:0;mso-wrap-distance-right:9pt;mso-wrap-distance-bottom:0;mso-position-horizontal:absolute;mso-position-horizontal-relative:margin;mso-position-vertical:absolute;mso-position-vertical-relative:text;v-text-anchor:middle" arcsize="10923f" o:gfxdata="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" fillcolor="#f3e1df" stroked="f" strokeweight="1pt">
+              <v:roundrect w14:anchorId="432E97FE" id="矩形: 圓角 3" o:spid="_x0000_s1041" style="position:absolute;margin-left:328.3pt;margin-top:35.5pt;width:107.5pt;height:43pt;z-index:251663360;visibility:visible;mso-wrap-style:square;mso-wrap-distance-left:9pt;mso-wrap-distance-top:0;mso-wrap-distance-right:9pt;mso-wrap-distance-bottom:0;mso-position-horizontal:absolute;mso-position-horizontal-relative:margin;mso-position-vertical:absolute;mso-position-vertical-relative:text;v-text-anchor:middle" arcsize="10923f" o:gfxdata="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" fillcolor="#f3e1df" stroked="f" strokeweight="1pt">
                 <v:stroke joinstyle="miter"/>
                 <v:textbox>
                   <w:txbxContent>
@@ -2753,7 +2866,7 @@
           </mc:Choice>
           <mc:Fallback>
             <w:pict>
-              <v:roundrect w14:anchorId="4362EE07" id="矩形: 圓角 2" o:spid="_x0000_s1041" style="position:absolute;margin-left:0;margin-top:36pt;width:107.5pt;height:43pt;z-index:251661312;visibility:visible;mso-wrap-style:square;mso-wrap-distance-left:9pt;mso-wrap-distance-top:0;mso-wrap-distance-right:9pt;mso-wrap-distance-bottom:0;mso-position-horizontal:center;mso-position-horizontal-relative:margin;mso-position-vertical:absolute;mso-position-vertical-relative:text;v-text-anchor:middle" arcsize="10923f" o:gfxdata="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" fillcolor="#f3e1df" stroked="f" strokeweight="1pt">
+              <v:roundrect w14:anchorId="4362EE07" id="矩形: 圓角 2" o:spid="_x0000_s1042" style="position:absolute;margin-left:0;margin-top:36pt;width:107.5pt;height:43pt;z-index:251661312;visibility:visible;mso-wrap-style:square;mso-wrap-distance-left:9pt;mso-wrap-distance-top:0;mso-wrap-distance-right:9pt;mso-wrap-distance-bottom:0;mso-position-horizontal:center;mso-position-horizontal-relative:margin;mso-position-vertical:absolute;mso-position-vertical-relative:text;v-text-anchor:middle" arcsize="10923f" o:gfxdata="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" fillcolor="#f3e1df" stroked="f" strokeweight="1pt">
                 <v:stroke joinstyle="miter"/>
                 <v:textbox>
                   <w:txbxContent>
@@ -2891,7 +3004,7 @@
           </mc:Choice>
           <mc:Fallback>
             <w:pict>
-              <v:roundrect w14:anchorId="1B31E6A4" id="矩形: 圓角 1" o:spid="_x0000_s1042" style="position:absolute;margin-left:-14.35pt;margin-top:35.5pt;width:107.5pt;height:43pt;z-index:251659264;visibility:visible;mso-wrap-style:square;mso-wrap-distance-left:9pt;mso-wrap-distance-top:0;mso-wrap-distance-right:9pt;mso-wrap-distance-bottom:0;mso-position-horizontal:absolute;mso-position-horizontal-relative:text;mso-position-vertical:absolute;mso-position-vertical-relative:text;v-text-anchor:middle" arcsize="10923f" o:gfxdata="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" fillcolor="#f3e1df" stroked="f" strokeweight="1pt">
+              <v:roundrect w14:anchorId="1B31E6A4" id="矩形: 圓角 1" o:spid="_x0000_s1043" style="position:absolute;margin-left:-14.35pt;margin-top:35.5pt;width:107.5pt;height:43pt;z-index:251659264;visibility:visible;mso-wrap-style:square;mso-wrap-distance-left:9pt;mso-wrap-distance-top:0;mso-wrap-distance-right:9pt;mso-wrap-distance-bottom:0;mso-position-horizontal:absolute;mso-position-horizontal-relative:text;mso-position-vertical:absolute;mso-position-vertical-relative:text;v-text-anchor:middle" arcsize="10923f" o:gfxdata="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" fillcolor="#f3e1df" stroked="f" strokeweight="1pt">
                 <v:stroke joinstyle="miter"/>
                 <v:textbox>
                   <w:txbxContent>

</xml_diff>